<commit_message>
Changes .ignore to ignore temporary word files.
</commit_message>
<xml_diff>
--- a/PostavljanjePodGitVecRadjenogProjekta.docx
+++ b/PostavljanjePodGitVecRadjenogProjekta.docx
@@ -553,10 +553,425 @@
       <w:r>
         <w:t>Stage All and commit with message version 1.0.0</w:t>
       </w:r>
+    </w:p>
+    <w:p>
+      <w:r>
+        <w:t>Push na remote, kliknunto master i otkaceno track sta li to znaci?</w:t>
+      </w:r>
+    </w:p>
+    <w:p>
+      <w:r>
+        <w:rPr>
+          <w:noProof/>
+        </w:rPr>
+        <w:drawing>
+          <wp:inline distT="0" distB="0" distL="0" distR="0" wp14:anchorId="59B38834" wp14:editId="7554206A">
+            <wp:extent cx="5943600" cy="2392045"/>
+            <wp:effectExtent l="0" t="0" r="0" b="8255"/>
+            <wp:docPr id="7" name="Picture 7"/>
+            <wp:cNvGraphicFramePr>
+              <a:graphicFrameLocks xmlns:a="http://schemas.openxmlformats.org/drawingml/2006/main" noChangeAspect="1"/>
+            </wp:cNvGraphicFramePr>
+            <a:graphic xmlns:a="http://schemas.openxmlformats.org/drawingml/2006/main">
+              <a:graphicData uri="http://schemas.openxmlformats.org/drawingml/2006/picture">
+                <pic:pic xmlns:pic="http://schemas.openxmlformats.org/drawingml/2006/picture">
+                  <pic:nvPicPr>
+                    <pic:cNvPr id="0" name=""/>
+                    <pic:cNvPicPr/>
+                  </pic:nvPicPr>
+                  <pic:blipFill>
+                    <a:blip r:embed="rId12"/>
+                    <a:stretch>
+                      <a:fillRect/>
+                    </a:stretch>
+                  </pic:blipFill>
+                  <pic:spPr>
+                    <a:xfrm>
+                      <a:off x="0" y="0"/>
+                      <a:ext cx="5943600" cy="2392045"/>
+                    </a:xfrm>
+                    <a:prstGeom prst="rect">
+                      <a:avLst/>
+                    </a:prstGeom>
+                  </pic:spPr>
+                </pic:pic>
+              </a:graphicData>
+            </a:graphic>
+          </wp:inline>
+        </w:drawing>
+      </w:r>
+    </w:p>
+    <w:p/>
+    <w:p>
+      <w:r>
+        <w:rPr>
+          <w:noProof/>
+        </w:rPr>
+        <w:lastRenderedPageBreak/>
+        <w:drawing>
+          <wp:inline distT="0" distB="0" distL="0" distR="0" wp14:anchorId="5E0A3964" wp14:editId="7ED644E0">
+            <wp:extent cx="5943600" cy="1467485"/>
+            <wp:effectExtent l="0" t="0" r="0" b="0"/>
+            <wp:docPr id="8" name="Picture 8"/>
+            <wp:cNvGraphicFramePr>
+              <a:graphicFrameLocks xmlns:a="http://schemas.openxmlformats.org/drawingml/2006/main" noChangeAspect="1"/>
+            </wp:cNvGraphicFramePr>
+            <a:graphic xmlns:a="http://schemas.openxmlformats.org/drawingml/2006/main">
+              <a:graphicData uri="http://schemas.openxmlformats.org/drawingml/2006/picture">
+                <pic:pic xmlns:pic="http://schemas.openxmlformats.org/drawingml/2006/picture">
+                  <pic:nvPicPr>
+                    <pic:cNvPr id="0" name=""/>
+                    <pic:cNvPicPr/>
+                  </pic:nvPicPr>
+                  <pic:blipFill>
+                    <a:blip r:embed="rId13"/>
+                    <a:stretch>
+                      <a:fillRect/>
+                    </a:stretch>
+                  </pic:blipFill>
+                  <pic:spPr>
+                    <a:xfrm>
+                      <a:off x="0" y="0"/>
+                      <a:ext cx="5943600" cy="1467485"/>
+                    </a:xfrm>
+                    <a:prstGeom prst="rect">
+                      <a:avLst/>
+                    </a:prstGeom>
+                  </pic:spPr>
+                </pic:pic>
+              </a:graphicData>
+            </a:graphic>
+          </wp:inline>
+        </w:drawing>
+      </w:r>
+    </w:p>
+    <w:p>
+      <w:r>
+        <w:t>uncommited changes poticu od ovog fajla koji sad kucam</w:t>
+      </w:r>
+    </w:p>
+    <w:p/>
+    <w:p/>
+    <w:p>
+      <w:r>
+        <w:t>Izmenila sam readme file na remote repository, ovaj lokalni Sourcetree nije skontao to!!!</w:t>
+      </w:r>
+    </w:p>
+    <w:p>
+      <w:pPr>
+        <w:rPr>
+          <w:lang w:val="fr-FR"/>
+        </w:rPr>
+      </w:pPr>
+      <w:r>
+        <w:rPr>
+          <w:lang w:val="fr-FR"/>
+        </w:rPr>
+        <w:t>Shvatio je posle dosta vremena!!</w:t>
+      </w:r>
+    </w:p>
+    <w:p>
+      <w:pPr>
+        <w:rPr>
+          <w:lang w:val="fr-FR"/>
+        </w:rPr>
+      </w:pPr>
+      <w:r>
+        <w:rPr>
+          <w:noProof/>
+        </w:rPr>
+        <w:drawing>
+          <wp:inline distT="0" distB="0" distL="0" distR="0" wp14:anchorId="7F5A4A01" wp14:editId="38CF005A">
+            <wp:extent cx="5943600" cy="1844040"/>
+            <wp:effectExtent l="0" t="0" r="0" b="3810"/>
+            <wp:docPr id="9" name="Picture 9"/>
+            <wp:cNvGraphicFramePr>
+              <a:graphicFrameLocks xmlns:a="http://schemas.openxmlformats.org/drawingml/2006/main" noChangeAspect="1"/>
+            </wp:cNvGraphicFramePr>
+            <a:graphic xmlns:a="http://schemas.openxmlformats.org/drawingml/2006/main">
+              <a:graphicData uri="http://schemas.openxmlformats.org/drawingml/2006/picture">
+                <pic:pic xmlns:pic="http://schemas.openxmlformats.org/drawingml/2006/picture">
+                  <pic:nvPicPr>
+                    <pic:cNvPr id="0" name=""/>
+                    <pic:cNvPicPr/>
+                  </pic:nvPicPr>
+                  <pic:blipFill>
+                    <a:blip r:embed="rId14"/>
+                    <a:stretch>
+                      <a:fillRect/>
+                    </a:stretch>
+                  </pic:blipFill>
+                  <pic:spPr>
+                    <a:xfrm>
+                      <a:off x="0" y="0"/>
+                      <a:ext cx="5943600" cy="1844040"/>
+                    </a:xfrm>
+                    <a:prstGeom prst="rect">
+                      <a:avLst/>
+                    </a:prstGeom>
+                  </pic:spPr>
+                </pic:pic>
+              </a:graphicData>
+            </a:graphic>
+          </wp:inline>
+        </w:drawing>
+      </w:r>
+    </w:p>
+    <w:p>
+      <w:pPr>
+        <w:rPr>
+          <w:lang w:val="fr-FR"/>
+        </w:rPr>
+      </w:pPr>
+      <w:r>
+        <w:rPr>
+          <w:lang w:val="fr-FR"/>
+        </w:rPr>
+        <w:t>dva puta sam menjala readme file pa valjda zato ova dvojka</w:t>
+      </w:r>
+    </w:p>
+    <w:p>
+      <w:pPr>
+        <w:rPr>
+          <w:lang w:val="fr-FR"/>
+        </w:rPr>
+      </w:pPr>
+      <w:r>
+        <w:rPr>
+          <w:noProof/>
+        </w:rPr>
+        <w:drawing>
+          <wp:inline distT="0" distB="0" distL="0" distR="0" wp14:anchorId="61E592DD" wp14:editId="0580BE4D">
+            <wp:extent cx="5943600" cy="1801495"/>
+            <wp:effectExtent l="0" t="0" r="0" b="8255"/>
+            <wp:docPr id="10" name="Picture 10"/>
+            <wp:cNvGraphicFramePr>
+              <a:graphicFrameLocks xmlns:a="http://schemas.openxmlformats.org/drawingml/2006/main" noChangeAspect="1"/>
+            </wp:cNvGraphicFramePr>
+            <a:graphic xmlns:a="http://schemas.openxmlformats.org/drawingml/2006/main">
+              <a:graphicData uri="http://schemas.openxmlformats.org/drawingml/2006/picture">
+                <pic:pic xmlns:pic="http://schemas.openxmlformats.org/drawingml/2006/picture">
+                  <pic:nvPicPr>
+                    <pic:cNvPr id="0" name=""/>
+                    <pic:cNvPicPr/>
+                  </pic:nvPicPr>
+                  <pic:blipFill>
+                    <a:blip r:embed="rId15"/>
+                    <a:stretch>
+                      <a:fillRect/>
+                    </a:stretch>
+                  </pic:blipFill>
+                  <pic:spPr>
+                    <a:xfrm>
+                      <a:off x="0" y="0"/>
+                      <a:ext cx="5943600" cy="1801495"/>
+                    </a:xfrm>
+                    <a:prstGeom prst="rect">
+                      <a:avLst/>
+                    </a:prstGeom>
+                  </pic:spPr>
+                </pic:pic>
+              </a:graphicData>
+            </a:graphic>
+          </wp:inline>
+        </w:drawing>
+      </w:r>
+    </w:p>
+    <w:p>
+      <w:pPr>
+        <w:rPr>
+          <w:lang w:val="fr-FR"/>
+        </w:rPr>
+      </w:pPr>
+      <w:r>
+        <w:rPr>
+          <w:lang w:val="fr-FR"/>
+        </w:rPr>
+        <w:t>Uradjen pull</w:t>
+      </w:r>
+    </w:p>
+    <w:p>
+      <w:pPr>
+        <w:rPr>
+          <w:lang w:val="fr-FR"/>
+        </w:rPr>
+      </w:pPr>
+      <w:r>
+        <w:rPr>
+          <w:noProof/>
+        </w:rPr>
+        <w:lastRenderedPageBreak/>
+        <w:drawing>
+          <wp:inline distT="0" distB="0" distL="0" distR="0" wp14:anchorId="46616913" wp14:editId="486EC404">
+            <wp:extent cx="5943600" cy="2496185"/>
+            <wp:effectExtent l="0" t="0" r="0" b="0"/>
+            <wp:docPr id="11" name="Picture 11"/>
+            <wp:cNvGraphicFramePr>
+              <a:graphicFrameLocks xmlns:a="http://schemas.openxmlformats.org/drawingml/2006/main" noChangeAspect="1"/>
+            </wp:cNvGraphicFramePr>
+            <a:graphic xmlns:a="http://schemas.openxmlformats.org/drawingml/2006/main">
+              <a:graphicData uri="http://schemas.openxmlformats.org/drawingml/2006/picture">
+                <pic:pic xmlns:pic="http://schemas.openxmlformats.org/drawingml/2006/picture">
+                  <pic:nvPicPr>
+                    <pic:cNvPr id="0" name=""/>
+                    <pic:cNvPicPr/>
+                  </pic:nvPicPr>
+                  <pic:blipFill>
+                    <a:blip r:embed="rId16"/>
+                    <a:stretch>
+                      <a:fillRect/>
+                    </a:stretch>
+                  </pic:blipFill>
+                  <pic:spPr>
+                    <a:xfrm>
+                      <a:off x="0" y="0"/>
+                      <a:ext cx="5943600" cy="2496185"/>
+                    </a:xfrm>
+                    <a:prstGeom prst="rect">
+                      <a:avLst/>
+                    </a:prstGeom>
+                  </pic:spPr>
+                </pic:pic>
+              </a:graphicData>
+            </a:graphic>
+          </wp:inline>
+        </w:drawing>
+      </w:r>
+    </w:p>
+    <w:p>
+      <w:pPr>
+        <w:rPr>
+          <w:lang w:val="fr-FR"/>
+        </w:rPr>
+      </w:pPr>
+    </w:p>
+    <w:p>
+      <w:r>
+        <w:t>Dodaj u .gitignore da ignorise temporary word fajlove</w:t>
+      </w:r>
+    </w:p>
+    <w:tbl>
+      <w:tblPr>
+        <w:tblW w:w="0" w:type="auto"/>
+        <w:shd w:val="clear" w:color="auto" w:fill="FFFFFF"/>
+        <w:tblCellMar>
+          <w:top w:w="15" w:type="dxa"/>
+          <w:left w:w="15" w:type="dxa"/>
+          <w:bottom w:w="15" w:type="dxa"/>
+          <w:right w:w="15" w:type="dxa"/>
+        </w:tblCellMar>
+        <w:tblLook w:val="04A0" w:firstRow="1" w:lastRow="0" w:firstColumn="1" w:lastColumn="0" w:noHBand="0" w:noVBand="1"/>
+      </w:tblPr>
+      <w:tblGrid>
+        <w:gridCol w:w="1191"/>
+        <w:gridCol w:w="1092"/>
+      </w:tblGrid>
+      <w:tr>
+        <w:trPr>
+          <w:gridAfter w:val="1"/>
+        </w:trPr>
+        <w:tc>
+          <w:tcPr>
+            <w:tcW w:w="0" w:type="auto"/>
+            <w:shd w:val="clear" w:color="auto" w:fill="FFFFFF"/>
+            <w:tcMar>
+              <w:top w:w="0" w:type="dxa"/>
+              <w:left w:w="150" w:type="dxa"/>
+              <w:bottom w:w="0" w:type="dxa"/>
+              <w:right w:w="150" w:type="dxa"/>
+            </w:tcMar>
+            <w:hideMark/>
+          </w:tcPr>
+          <w:p>
+            <w:pPr>
+              <w:spacing w:line="300" w:lineRule="atLeast"/>
+              <w:rPr>
+                <w:rFonts w:ascii="Consolas" w:eastAsia="Times New Roman" w:hAnsi="Consolas" w:cs="Consolas"/>
+                <w:color w:val="24292E"/>
+                <w:sz w:val="18"/>
+                <w:szCs w:val="18"/>
+              </w:rPr>
+            </w:pPr>
+            <w:r>
+              <w:rPr>
+                <w:rFonts w:ascii="Consolas" w:eastAsia="Times New Roman" w:hAnsi="Consolas" w:cs="Consolas"/>
+                <w:color w:val="24292E"/>
+                <w:sz w:val="18"/>
+                <w:szCs w:val="18"/>
+              </w:rPr>
+              <w:t># Word temporary</w:t>
+            </w:r>
+          </w:p>
+        </w:tc>
+      </w:tr>
+      <w:tr>
+        <w:tc>
+          <w:tcPr>
+            <w:tcW w:w="756" w:type="dxa"/>
+            <w:shd w:val="clear" w:color="auto" w:fill="FFFFFF"/>
+            <w:noWrap/>
+            <w:tcMar>
+              <w:top w:w="0" w:type="dxa"/>
+              <w:left w:w="150" w:type="dxa"/>
+              <w:bottom w:w="0" w:type="dxa"/>
+              <w:right w:w="150" w:type="dxa"/>
+            </w:tcMar>
+            <w:hideMark/>
+          </w:tcPr>
+          <w:p>
+            <w:pPr>
+              <w:spacing w:line="300" w:lineRule="atLeast"/>
+              <w:jc w:val="right"/>
+              <w:rPr>
+                <w:rFonts w:ascii="Consolas" w:eastAsia="Times New Roman" w:hAnsi="Consolas" w:cs="Consolas"/>
+                <w:color w:val="24292E"/>
+                <w:sz w:val="18"/>
+                <w:szCs w:val="18"/>
+              </w:rPr>
+            </w:pPr>
+          </w:p>
+        </w:tc>
+        <w:tc>
+          <w:tcPr>
+            <w:tcW w:w="0" w:type="auto"/>
+            <w:shd w:val="clear" w:color="auto" w:fill="FFFFFF"/>
+            <w:tcMar>
+              <w:top w:w="0" w:type="dxa"/>
+              <w:left w:w="150" w:type="dxa"/>
+              <w:bottom w:w="0" w:type="dxa"/>
+              <w:right w:w="150" w:type="dxa"/>
+            </w:tcMar>
+            <w:hideMark/>
+          </w:tcPr>
+          <w:p>
+            <w:pPr>
+              <w:spacing w:line="300" w:lineRule="atLeast"/>
+              <w:rPr>
+                <w:rFonts w:ascii="Consolas" w:eastAsia="Times New Roman" w:hAnsi="Consolas" w:cs="Consolas"/>
+                <w:color w:val="24292E"/>
+                <w:sz w:val="18"/>
+                <w:szCs w:val="18"/>
+              </w:rPr>
+            </w:pPr>
+            <w:r>
+              <w:rPr>
+                <w:rFonts w:ascii="Consolas" w:eastAsia="Times New Roman" w:hAnsi="Consolas" w:cs="Consolas"/>
+                <w:color w:val="24292E"/>
+                <w:sz w:val="18"/>
+                <w:szCs w:val="18"/>
+              </w:rPr>
+              <w:t>~$*.doc*</w:t>
+            </w:r>
+          </w:p>
+        </w:tc>
+      </w:tr>
+    </w:tbl>
+    <w:p/>
+    <w:p/>
+    <w:p>
       <w:bookmarkStart w:id="0" w:name="_GoBack"/>
       <w:bookmarkEnd w:id="0"/>
     </w:p>
-    <w:p/>
     <w:sectPr>
       <w:pgSz w:w="12240" w:h="15840"/>
       <w:pgMar w:top="1440" w:right="1440" w:bottom="1440" w:left="1440" w:header="720" w:footer="720" w:gutter="0"/>

</xml_diff>

<commit_message>
Modifies file PostavljanjePodGitVecRadjenogProjekta.docx. Adds file KakoRaditiBranching.docx about how git branching is supposed to be done.
</commit_message>
<xml_diff>
--- a/PostavljanjePodGitVecRadjenogProjekta.docx
+++ b/PostavljanjePodGitVecRadjenogProjekta.docx
@@ -968,9 +968,186 @@
     </w:tbl>
     <w:p/>
     <w:p/>
-    <w:p>
+    <w:p/>
+    <w:p>
+      <w:pPr>
+        <w:rPr>
+          <w:lang w:val="de-DE"/>
+        </w:rPr>
+      </w:pPr>
+      <w:r>
+        <w:rPr>
+          <w:lang w:val="de-DE"/>
+        </w:rPr>
+        <w:t xml:space="preserve">Dodala sam </w:t>
+      </w:r>
+      <w:r>
+        <w:rPr>
+          <w:b/>
+          <w:highlight w:val="yellow"/>
+          <w:lang w:val="de-DE"/>
+        </w:rPr>
+        <w:t>tag</w:t>
+      </w:r>
+      <w:r>
+        <w:rPr>
+          <w:lang w:val="de-DE"/>
+        </w:rPr>
+        <w:t xml:space="preserve"> posle, sa</w:t>
+      </w:r>
+      <w:r>
+        <w:rPr>
+          <w:lang w:val="de-DE"/>
+        </w:rPr>
+        <w:t xml:space="preserve"> desni klik na master poslednji,</w:t>
+      </w:r>
+      <w:r>
+        <w:rPr>
+          <w:lang w:val="de-DE"/>
+        </w:rPr>
+        <w:t xml:space="preserve"> add tag </w:t>
+      </w:r>
+    </w:p>
+    <w:p>
+      <w:pPr>
+        <w:rPr>
+          <w:lang w:val="de-DE"/>
+        </w:rPr>
+      </w:pPr>
+      <w:r>
+        <w:rPr>
+          <w:lang w:val="de-DE"/>
+        </w:rPr>
+        <w:t>v 1.0.0</w:t>
+      </w:r>
+      <w:r>
+        <w:rPr>
+          <w:lang w:val="de-DE"/>
+        </w:rPr>
+        <w:t>. Preimenovao mi tag na v_1.0.0 , izgleda ne moze prazno mesto utagu</w:t>
+      </w:r>
+    </w:p>
+    <w:p>
+      <w:pPr>
+        <w:rPr>
+          <w:lang w:val="de-DE"/>
+        </w:rPr>
+      </w:pPr>
+      <w:r>
+        <w:rPr>
+          <w:noProof/>
+        </w:rPr>
+        <w:drawing>
+          <wp:inline distT="0" distB="0" distL="0" distR="0" wp14:anchorId="10DFF9EB" wp14:editId="4902E646">
+            <wp:extent cx="5943600" cy="2030095"/>
+            <wp:effectExtent l="0" t="0" r="0" b="8255"/>
+            <wp:docPr id="12" name="Picture 12"/>
+            <wp:cNvGraphicFramePr>
+              <a:graphicFrameLocks xmlns:a="http://schemas.openxmlformats.org/drawingml/2006/main" noChangeAspect="1"/>
+            </wp:cNvGraphicFramePr>
+            <a:graphic xmlns:a="http://schemas.openxmlformats.org/drawingml/2006/main">
+              <a:graphicData uri="http://schemas.openxmlformats.org/drawingml/2006/picture">
+                <pic:pic xmlns:pic="http://schemas.openxmlformats.org/drawingml/2006/picture">
+                  <pic:nvPicPr>
+                    <pic:cNvPr id="0" name=""/>
+                    <pic:cNvPicPr/>
+                  </pic:nvPicPr>
+                  <pic:blipFill>
+                    <a:blip r:embed="rId17"/>
+                    <a:stretch>
+                      <a:fillRect/>
+                    </a:stretch>
+                  </pic:blipFill>
+                  <pic:spPr>
+                    <a:xfrm>
+                      <a:off x="0" y="0"/>
+                      <a:ext cx="5943600" cy="2030095"/>
+                    </a:xfrm>
+                    <a:prstGeom prst="rect">
+                      <a:avLst/>
+                    </a:prstGeom>
+                  </pic:spPr>
+                </pic:pic>
+              </a:graphicData>
+            </a:graphic>
+          </wp:inline>
+        </w:drawing>
+      </w:r>
+    </w:p>
+    <w:p>
+      <w:pPr>
+        <w:rPr>
+          <w:lang w:val="de-DE"/>
+        </w:rPr>
+      </w:pPr>
+    </w:p>
+    <w:p>
+      <w:pPr>
+        <w:rPr>
+          <w:lang w:val="de-DE"/>
+        </w:rPr>
+      </w:pPr>
+      <w:r>
+        <w:rPr>
+          <w:lang w:val="de-DE"/>
+        </w:rPr>
+        <w:t>Lokalni</w:t>
+      </w:r>
+      <w:r>
+        <w:rPr>
+          <w:lang w:val="de-DE"/>
+        </w:rPr>
+        <w:t xml:space="preserve"> git client</w:t>
+      </w:r>
       <w:bookmarkStart w:id="0" w:name="_GoBack"/>
       <w:bookmarkEnd w:id="0"/>
+    </w:p>
+    <w:p>
+      <w:pPr>
+        <w:rPr>
+          <w:lang w:val="de-DE"/>
+        </w:rPr>
+      </w:pPr>
+      <w:r>
+        <w:rPr>
+          <w:noProof/>
+        </w:rPr>
+        <w:drawing>
+          <wp:inline distT="0" distB="0" distL="0" distR="0" wp14:anchorId="06728DC9" wp14:editId="2CB83838">
+            <wp:extent cx="5943600" cy="1204595"/>
+            <wp:effectExtent l="0" t="0" r="0" b="0"/>
+            <wp:docPr id="13" name="Picture 13"/>
+            <wp:cNvGraphicFramePr>
+              <a:graphicFrameLocks xmlns:a="http://schemas.openxmlformats.org/drawingml/2006/main" noChangeAspect="1"/>
+            </wp:cNvGraphicFramePr>
+            <a:graphic xmlns:a="http://schemas.openxmlformats.org/drawingml/2006/main">
+              <a:graphicData uri="http://schemas.openxmlformats.org/drawingml/2006/picture">
+                <pic:pic xmlns:pic="http://schemas.openxmlformats.org/drawingml/2006/picture">
+                  <pic:nvPicPr>
+                    <pic:cNvPr id="0" name=""/>
+                    <pic:cNvPicPr/>
+                  </pic:nvPicPr>
+                  <pic:blipFill>
+                    <a:blip r:embed="rId18"/>
+                    <a:stretch>
+                      <a:fillRect/>
+                    </a:stretch>
+                  </pic:blipFill>
+                  <pic:spPr>
+                    <a:xfrm>
+                      <a:off x="0" y="0"/>
+                      <a:ext cx="5943600" cy="1204595"/>
+                    </a:xfrm>
+                    <a:prstGeom prst="rect">
+                      <a:avLst/>
+                    </a:prstGeom>
+                  </pic:spPr>
+                </pic:pic>
+              </a:graphicData>
+            </a:graphic>
+          </wp:inline>
+        </w:drawing>
+      </w:r>
     </w:p>
     <w:sectPr>
       <w:pgSz w:w="12240" w:h="15840"/>

</xml_diff>